<commit_message>
added 180% more stuff
aughhh
</commit_message>
<xml_diff>
--- a/It was a normal Wednesday morning.docx
+++ b/It was a normal Wednesday morning.docx
@@ -308,48 +308,388 @@
         <w:t xml:space="preserve"> said “DELETE ALL THE GAMES, NOW!” he screamed. Every kid was shocked. All </w:t>
       </w:r>
       <w:proofErr w:type="spellStart"/>
+      <w:r>
+        <w:rPr>
+          <w:sz w:val="48"/>
+          <w:szCs w:val="48"/>
+        </w:rPr>
+        <w:t>Tho</w:t>
+      </w:r>
+      <w:r>
+        <w:rPr>
+          <w:sz w:val="48"/>
+          <w:szCs w:val="48"/>
+        </w:rPr>
+        <w:t>e</w:t>
+      </w:r>
+      <w:proofErr w:type="spellEnd"/>
+      <w:r>
+        <w:rPr>
+          <w:sz w:val="48"/>
+          <w:szCs w:val="48"/>
+        </w:rPr>
+        <w:t xml:space="preserve"> games were already banned, they stil</w:t>
+      </w:r>
+      <w:r>
+        <w:rPr>
+          <w:sz w:val="48"/>
+          <w:szCs w:val="48"/>
+        </w:rPr>
+        <w:t>l got ways to go around the rules</w:t>
+      </w:r>
+      <w:r>
+        <w:rPr>
+          <w:sz w:val="48"/>
+          <w:szCs w:val="48"/>
+        </w:rPr>
+        <w:t>, but this. This was something else.</w:t>
+      </w:r>
+    </w:p>
+    <w:p>
+      <w:pPr>
+        <w:rPr>
+          <w:sz w:val="48"/>
+          <w:szCs w:val="48"/>
+        </w:rPr>
+      </w:pPr>
+    </w:p>
+    <w:p>
+      <w:pPr>
+        <w:rPr>
+          <w:sz w:val="48"/>
+          <w:szCs w:val="48"/>
+        </w:rPr>
+      </w:pPr>
+      <w:r>
+        <w:rPr>
+          <w:sz w:val="48"/>
+          <w:szCs w:val="48"/>
+        </w:rPr>
+        <w:t xml:space="preserve">Everyone took their tablets out panicking, shaking, horrified. </w:t>
+      </w:r>
+    </w:p>
+    <w:p>
+      <w:pPr>
+        <w:rPr>
+          <w:sz w:val="48"/>
+          <w:szCs w:val="48"/>
+        </w:rPr>
+      </w:pPr>
+      <w:r>
+        <w:rPr>
+          <w:sz w:val="48"/>
+          <w:szCs w:val="48"/>
+        </w:rPr>
+        <w:lastRenderedPageBreak/>
+        <w:t xml:space="preserve">Mr. </w:t>
+      </w:r>
+      <w:proofErr w:type="spellStart"/>
+      <w:r>
+        <w:rPr>
+          <w:sz w:val="48"/>
+          <w:szCs w:val="48"/>
+        </w:rPr>
+        <w:t>Majd</w:t>
+      </w:r>
+      <w:proofErr w:type="spellEnd"/>
+      <w:r>
+        <w:rPr>
+          <w:sz w:val="48"/>
+          <w:szCs w:val="48"/>
+        </w:rPr>
+        <w:t xml:space="preserve"> deleted terabytes of games, data, and anything else he could find, BURNING DATA AND DETENTIONS ON ANYTHING AND I MEAN ANYTHING HE COULD FIND.</w:t>
+      </w:r>
+    </w:p>
+    <w:p>
+      <w:pPr>
+        <w:rPr>
+          <w:sz w:val="48"/>
+          <w:szCs w:val="48"/>
+        </w:rPr>
+      </w:pPr>
+      <w:r>
+        <w:rPr>
+          <w:sz w:val="48"/>
+          <w:szCs w:val="48"/>
+        </w:rPr>
+        <w:t xml:space="preserve"> But one kid didn’t THINK of deleting anything, the kid who hacked the Computer Lab, the same kid who broke the SDP, THE EXACT SAME kid who could take down a government.</w:t>
+      </w:r>
+    </w:p>
+    <w:p>
+      <w:pPr>
+        <w:rPr>
+          <w:sz w:val="48"/>
+          <w:szCs w:val="48"/>
+        </w:rPr>
+      </w:pPr>
+      <w:proofErr w:type="spellStart"/>
+      <w:r>
+        <w:rPr>
+          <w:sz w:val="48"/>
+          <w:szCs w:val="48"/>
+        </w:rPr>
+        <w:t>Shuja</w:t>
+      </w:r>
+      <w:proofErr w:type="spellEnd"/>
+      <w:r>
+        <w:rPr>
+          <w:sz w:val="48"/>
+          <w:szCs w:val="48"/>
+        </w:rPr>
+        <w:t>,</w:t>
+      </w:r>
+    </w:p>
+    <w:p>
+      <w:pPr>
+        <w:rPr>
+          <w:sz w:val="48"/>
+          <w:szCs w:val="48"/>
+        </w:rPr>
+      </w:pPr>
+      <w:r>
+        <w:rPr>
+          <w:sz w:val="48"/>
+          <w:szCs w:val="48"/>
+        </w:rPr>
+        <w:t xml:space="preserve"> He found a way to hide all the games and make it impossible for </w:t>
+      </w:r>
+      <w:r>
+        <w:rPr>
+          <w:sz w:val="48"/>
+          <w:szCs w:val="48"/>
+        </w:rPr>
+        <w:t>ANY teacher</w:t>
+      </w:r>
+      <w:r>
+        <w:rPr>
+          <w:sz w:val="48"/>
+          <w:szCs w:val="48"/>
+        </w:rPr>
+        <w:t xml:space="preserve"> to find the terabytes worth of apps, games, and</w:t>
+      </w:r>
+      <w:r>
+        <w:rPr>
+          <w:sz w:val="48"/>
+          <w:szCs w:val="48"/>
+        </w:rPr>
+        <w:t xml:space="preserve"> whatever else they could find</w:t>
+      </w:r>
+      <w:r>
+        <w:rPr>
+          <w:sz w:val="48"/>
+          <w:szCs w:val="48"/>
+        </w:rPr>
+        <w:t>. (</w:t>
+      </w:r>
       <w:proofErr w:type="gramStart"/>
       <w:r>
         <w:rPr>
           <w:sz w:val="48"/>
           <w:szCs w:val="48"/>
         </w:rPr>
-        <w:t>Tho</w:t>
+        <w:t>remember</w:t>
+      </w:r>
+      <w:proofErr w:type="gramEnd"/>
+      <w:r>
+        <w:rPr>
+          <w:sz w:val="48"/>
+          <w:szCs w:val="48"/>
+        </w:rPr>
+        <w:t xml:space="preserve"> this)</w:t>
+      </w:r>
+    </w:p>
+    <w:p>
+      <w:pPr>
+        <w:rPr>
+          <w:sz w:val="48"/>
+          <w:szCs w:val="48"/>
+        </w:rPr>
+      </w:pPr>
+      <w:r>
+        <w:rPr>
+          <w:sz w:val="48"/>
+          <w:szCs w:val="48"/>
+        </w:rPr>
+        <w:t xml:space="preserve">Moving on. It has been 3 hours since the first incursion. Its math class, Mr. </w:t>
+      </w:r>
+      <w:proofErr w:type="spellStart"/>
+      <w:r>
+        <w:rPr>
+          <w:sz w:val="48"/>
+          <w:szCs w:val="48"/>
+        </w:rPr>
+        <w:t>Majd</w:t>
       </w:r>
       <w:proofErr w:type="spellEnd"/>
+      <w:r>
+        <w:rPr>
+          <w:sz w:val="48"/>
+          <w:szCs w:val="48"/>
+        </w:rPr>
+        <w:t xml:space="preserve"> walked in again in a dramatic way, and once again said “</w:t>
+      </w:r>
+      <w:r>
+        <w:rPr>
+          <w:sz w:val="48"/>
+          <w:szCs w:val="48"/>
+        </w:rPr>
+        <w:t>DELETE EVERTHING.”</w:t>
+      </w:r>
+    </w:p>
+    <w:p>
+      <w:pPr>
+        <w:rPr>
+          <w:sz w:val="48"/>
+          <w:szCs w:val="48"/>
+        </w:rPr>
+      </w:pPr>
+      <w:r>
+        <w:rPr>
+          <w:sz w:val="48"/>
+          <w:szCs w:val="48"/>
+        </w:rPr>
+        <w:t>The Whole Class froze. Not computing what just happened.</w:t>
+      </w:r>
+    </w:p>
+    <w:p>
+      <w:pPr>
+        <w:rPr>
+          <w:sz w:val="48"/>
+          <w:szCs w:val="48"/>
+        </w:rPr>
+      </w:pPr>
+      <w:r>
+        <w:rPr>
+          <w:sz w:val="48"/>
+          <w:szCs w:val="48"/>
+        </w:rPr>
+        <w:lastRenderedPageBreak/>
+        <w:t xml:space="preserve">You see, in our school, Video Games were already banned, but the teachers didn’t mind if we had them, the only thing they worried about is using them in class, But this time, this time was something else, Mr. </w:t>
+      </w:r>
+      <w:proofErr w:type="spellStart"/>
+      <w:r>
+        <w:rPr>
+          <w:sz w:val="48"/>
+          <w:szCs w:val="48"/>
+        </w:rPr>
+        <w:t>Majd</w:t>
+      </w:r>
+      <w:proofErr w:type="spellEnd"/>
+      <w:r>
+        <w:rPr>
+          <w:sz w:val="48"/>
+          <w:szCs w:val="48"/>
+        </w:rPr>
+        <w:t xml:space="preserve"> was erasing anything and everything.</w:t>
+      </w:r>
+    </w:p>
+    <w:p>
+      <w:pPr>
+        <w:rPr>
+          <w:sz w:val="48"/>
+          <w:szCs w:val="48"/>
+        </w:rPr>
+      </w:pPr>
+      <w:r>
+        <w:rPr>
+          <w:sz w:val="48"/>
+          <w:szCs w:val="48"/>
+        </w:rPr>
+        <w:t xml:space="preserve">Photos, </w:t>
+      </w:r>
+      <w:proofErr w:type="gramStart"/>
+      <w:r>
+        <w:rPr>
+          <w:sz w:val="48"/>
+          <w:szCs w:val="48"/>
+        </w:rPr>
+        <w:t>games ,</w:t>
+      </w:r>
       <w:proofErr w:type="gramEnd"/>
       <w:r>
         <w:rPr>
           <w:sz w:val="48"/>
           <w:szCs w:val="48"/>
         </w:rPr>
-        <w:t xml:space="preserve"> games were already banned, they still got ways to go around the laws, but this. This was something else.</w:t>
-      </w:r>
-    </w:p>
-    <w:p>
-      <w:pPr>
-        <w:rPr>
-          <w:sz w:val="48"/>
-          <w:szCs w:val="48"/>
-        </w:rPr>
-      </w:pPr>
-    </w:p>
-    <w:p>
-      <w:pPr>
-        <w:rPr>
-          <w:sz w:val="48"/>
-          <w:szCs w:val="48"/>
-        </w:rPr>
-      </w:pPr>
-      <w:r>
-        <w:rPr>
-          <w:sz w:val="48"/>
-          <w:szCs w:val="48"/>
-        </w:rPr>
-        <w:t xml:space="preserve">Everyone took their tablets out panicking, shaking, horrified. </w:t>
+        <w:t xml:space="preserve"> apps, and important </w:t>
       </w:r>
       <w:bookmarkStart w:id="0" w:name="_GoBack"/>
+      <w:r>
+        <w:rPr>
+          <w:sz w:val="48"/>
+          <w:szCs w:val="48"/>
+        </w:rPr>
+        <w:t>documents being shredded.</w:t>
+      </w:r>
+    </w:p>
+    <w:p>
+      <w:pPr>
+        <w:rPr>
+          <w:sz w:val="48"/>
+          <w:szCs w:val="48"/>
+        </w:rPr>
+      </w:pPr>
+      <w:r>
+        <w:rPr>
+          <w:sz w:val="48"/>
+          <w:szCs w:val="48"/>
+        </w:rPr>
+        <w:t xml:space="preserve">After he deleted everything, he stood at the </w:t>
+      </w:r>
       <w:bookmarkEnd w:id="0"/>
+      <w:r>
+        <w:rPr>
+          <w:sz w:val="48"/>
+          <w:szCs w:val="48"/>
+        </w:rPr>
+        <w:t>door saying in a scary, deep voice</w:t>
+      </w:r>
+    </w:p>
+    <w:p>
+      <w:pPr>
+        <w:rPr>
+          <w:sz w:val="48"/>
+          <w:szCs w:val="48"/>
+        </w:rPr>
+      </w:pPr>
+      <w:r>
+        <w:rPr>
+          <w:sz w:val="48"/>
+          <w:szCs w:val="48"/>
+        </w:rPr>
+        <w:t xml:space="preserve"> “Anything I find, I will find them and remove them once and for all, and don’t even think of downloading them again.”</w:t>
+      </w:r>
+    </w:p>
+    <w:p>
+      <w:pPr>
+        <w:rPr>
+          <w:sz w:val="48"/>
+          <w:szCs w:val="48"/>
+        </w:rPr>
+      </w:pPr>
+      <w:r>
+        <w:rPr>
+          <w:sz w:val="48"/>
+          <w:szCs w:val="48"/>
+        </w:rPr>
+        <w:t>As he walked out. The whole class was shocked and little did they know, the Second of Hundreds more was about to come.</w:t>
+      </w:r>
+    </w:p>
+    <w:p>
+      <w:pPr>
+        <w:rPr>
+          <w:sz w:val="48"/>
+          <w:szCs w:val="48"/>
+        </w:rPr>
+      </w:pPr>
+    </w:p>
+    <w:p>
+      <w:pPr>
+        <w:rPr>
+          <w:sz w:val="48"/>
+          <w:szCs w:val="48"/>
+        </w:rPr>
+      </w:pPr>
     </w:p>
     <w:sectPr>
       <w:pgSz w:w="12240" w:h="15840"/>

</xml_diff>